<commit_message>
- language 형식과 license description을 명확히 함. - asscesInformation의 데이터형을 freetext에서 URI로 변경.
</commit_message>
<xml_diff>
--- a/docs/UML-데이터스키마.docx
+++ b/docs/UML-데이터스키마.docx
@@ -614,25 +614,7 @@
                 <w:sz w:val="18"/>
                 <w:lang w:val="en-US" w:eastAsia="ko-KR"/>
               </w:rPr>
-              <w:t xml:space="preserve"> data</w:t>
-            </w:r>
-            <w:r>
-              <w:rPr>
-                <w:rFonts w:eastAsia="맑은 고딕"/>
-                <w:color w:val="FF0000"/>
-                <w:sz w:val="18"/>
-                <w:lang w:val="en-US" w:eastAsia="ko-KR"/>
-              </w:rPr>
-              <w:t>s</w:t>
-            </w:r>
-            <w:r>
-              <w:rPr>
-                <w:rFonts w:eastAsia="맑은 고딕"/>
-                <w:color w:val="FF0000"/>
-                <w:sz w:val="18"/>
-                <w:lang w:val="en-US" w:eastAsia="ko-KR"/>
-              </w:rPr>
-              <w:t>et</w:t>
+              <w:t xml:space="preserve"> dataset</w:t>
             </w:r>
           </w:p>
         </w:tc>
@@ -1898,8 +1880,6 @@
               </w:rPr>
               <w:t xml:space="preserve"> </w:t>
             </w:r>
-            <w:bookmarkStart w:id="0" w:name="_GoBack"/>
-            <w:bookmarkEnd w:id="0"/>
           </w:p>
         </w:tc>
       </w:tr>
@@ -5617,7 +5597,6 @@
         <w:jc w:val="center"/>
         <w:textAlignment w:val="baseline"/>
         <w:rPr>
-          <w:rFonts w:hint="eastAsia"/>
           <w:i/>
           <w:lang w:val="en-US" w:eastAsia="ko-KR"/>
         </w:rPr>
@@ -6688,19 +6667,22 @@
             </w:pPr>
             <w:r>
               <w:rPr>
-                <w:rFonts w:hint="eastAsia"/>
-                <w:sz w:val="18"/>
-                <w:lang w:val="en-US" w:eastAsia="ko-KR"/>
-              </w:rPr>
-              <w:t xml:space="preserve">free </w:t>
-            </w:r>
-            <w:r>
-              <w:rPr>
-                <w:sz w:val="18"/>
-                <w:lang w:val="en-US" w:eastAsia="ko-KR"/>
-              </w:rPr>
-              <w:t>text</w:t>
-            </w:r>
+                <w:color w:val="FF0000"/>
+                <w:sz w:val="18"/>
+                <w:lang w:val="en-US" w:eastAsia="ko-KR"/>
+              </w:rPr>
+              <w:t>UR</w:t>
+            </w:r>
+            <w:r>
+              <w:rPr>
+                <w:color w:val="FF0000"/>
+                <w:sz w:val="18"/>
+                <w:lang w:val="en-US" w:eastAsia="ko-KR"/>
+              </w:rPr>
+              <w:t>I</w:t>
+            </w:r>
+            <w:bookmarkStart w:id="0" w:name="_GoBack"/>
+            <w:bookmarkEnd w:id="0"/>
           </w:p>
         </w:tc>
       </w:tr>
@@ -6883,7 +6865,7 @@
         <w:jc w:val="center"/>
         <w:textAlignment w:val="baseline"/>
         <w:rPr>
-          <w:rFonts w:eastAsia="바탕" w:hint="eastAsia"/>
+          <w:rFonts w:eastAsia="바탕"/>
           <w:b/>
           <w:szCs w:val="20"/>
           <w:lang w:eastAsia="ko-KR"/>
@@ -6896,6 +6878,7 @@
           <w:szCs w:val="20"/>
           <w:lang w:eastAsia="ko-KR"/>
         </w:rPr>
+        <w:lastRenderedPageBreak/>
         <w:t>Table</w:t>
       </w:r>
       <w:r>
@@ -7402,7 +7385,6 @@
             <w:pPr>
               <w:jc w:val="both"/>
               <w:rPr>
-                <w:rFonts w:hint="eastAsia"/>
                 <w:sz w:val="18"/>
                 <w:lang w:val="en-US" w:eastAsia="ko-KR"/>
               </w:rPr>
@@ -7478,21 +7460,19 @@
             </w:pPr>
             <w:r>
               <w:rPr>
-                <w:rFonts w:hint="eastAsia"/>
                 <w:color w:val="FF0000"/>
                 <w:sz w:val="18"/>
                 <w:lang w:val="en-US" w:eastAsia="ko-KR"/>
               </w:rPr>
-              <w:t>-</w:t>
-            </w:r>
-            <w:r>
-              <w:rPr>
-                <w:rFonts w:hint="eastAsia"/>
+              <w:t>T</w:t>
+            </w:r>
+            <w:r>
+              <w:rPr>
                 <w:color w:val="FF0000"/>
                 <w:sz w:val="18"/>
                 <w:lang w:val="en-US" w:eastAsia="ko-KR"/>
               </w:rPr>
-              <w:t>설명필요</w:t>
+              <w:t>his links to the license document under which the catalog is made available and not the datasets</w:t>
             </w:r>
           </w:p>
         </w:tc>
@@ -7507,7 +7487,6 @@
             <w:pPr>
               <w:jc w:val="center"/>
               <w:rPr>
-                <w:rFonts w:hint="eastAsia"/>
                 <w:color w:val="FF0000"/>
                 <w:sz w:val="18"/>
                 <w:lang w:val="en-US" w:eastAsia="ko-KR"/>
@@ -7535,7 +7514,6 @@
             <w:pPr>
               <w:jc w:val="center"/>
               <w:rPr>
-                <w:rFonts w:hint="eastAsia"/>
                 <w:color w:val="FF0000"/>
                 <w:sz w:val="18"/>
                 <w:lang w:val="en-US" w:eastAsia="ko-KR"/>
@@ -7562,7 +7540,6 @@
             <w:pPr>
               <w:jc w:val="both"/>
               <w:rPr>
-                <w:rFonts w:hint="eastAsia"/>
                 <w:color w:val="FF0000"/>
                 <w:sz w:val="18"/>
                 <w:lang w:val="en-US" w:eastAsia="ko-KR"/>
@@ -10028,6 +10005,7 @@
                 <w:sz w:val="18"/>
                 <w:lang w:val="en-US" w:eastAsia="ko-KR"/>
               </w:rPr>
+              <w:lastRenderedPageBreak/>
               <w:t>Concept name</w:t>
             </w:r>
           </w:p>

</xml_diff>

<commit_message>
1. 데이터스키마 문서의 Data Right의 rightStatement -> rightsStatement로 변경 2. Catalogue Record의 ISO-8601을 UML과 통일하여 ISO 8601로 변경 3. Catalogue의 RFC5646을 UML과 통일하여 RFC 5646으로 변경
</commit_message>
<xml_diff>
--- a/docs/UML-데이터스키마.docx
+++ b/docs/UML-데이터스키마.docx
@@ -1,6 +1,6 @@
 
 <file path=word/document.xml><?xml version="1.0" encoding="utf-8"?>
-<w:document xmlns:wpc="http://schemas.microsoft.com/office/word/2010/wordprocessingCanvas" xmlns:cx="http://schemas.microsoft.com/office/drawing/2014/chartex" xmlns:mc="http://schemas.openxmlformats.org/markup-compatibility/2006" xmlns:o="urn:schemas-microsoft-com:office:office" xmlns:r="http://schemas.openxmlformats.org/officeDocument/2006/relationships" xmlns:m="http://schemas.openxmlformats.org/officeDocument/2006/math" xmlns:v="urn:schemas-microsoft-com:vml" xmlns:wp14="http://schemas.microsoft.com/office/word/2010/wordprocessingDrawing" xmlns:wp="http://schemas.openxmlformats.org/drawingml/2006/wordprocessingDrawing" xmlns:w10="urn:schemas-microsoft-com:office:word" xmlns:w="http://schemas.openxmlformats.org/wordprocessingml/2006/main" xmlns:w14="http://schemas.microsoft.com/office/word/2010/wordml" xmlns:w15="http://schemas.microsoft.com/office/word/2012/wordml" xmlns:w16se="http://schemas.microsoft.com/office/word/2015/wordml/symex" xmlns:wpg="http://schemas.microsoft.com/office/word/2010/wordprocessingGroup" xmlns:wpi="http://schemas.microsoft.com/office/word/2010/wordprocessingInk" xmlns:wne="http://schemas.microsoft.com/office/word/2006/wordml" xmlns:wps="http://schemas.microsoft.com/office/word/2010/wordprocessingShape" mc:Ignorable="w14 w15 w16se wp14">
+<w:document xmlns:wpc="http://schemas.microsoft.com/office/word/2010/wordprocessingCanvas" xmlns:cx="http://schemas.microsoft.com/office/drawing/2014/chartex" xmlns:cx1="http://schemas.microsoft.com/office/drawing/2015/9/8/chartex" xmlns:cx2="http://schemas.microsoft.com/office/drawing/2015/10/21/chartex" xmlns:cx3="http://schemas.microsoft.com/office/drawing/2016/5/9/chartex" xmlns:cx4="http://schemas.microsoft.com/office/drawing/2016/5/10/chartex" xmlns:cx5="http://schemas.microsoft.com/office/drawing/2016/5/11/chartex" xmlns:cx6="http://schemas.microsoft.com/office/drawing/2016/5/12/chartex" xmlns:cx7="http://schemas.microsoft.com/office/drawing/2016/5/13/chartex" xmlns:cx8="http://schemas.microsoft.com/office/drawing/2016/5/14/chartex" xmlns:mc="http://schemas.openxmlformats.org/markup-compatibility/2006" xmlns:aink="http://schemas.microsoft.com/office/drawing/2016/ink" xmlns:am3d="http://schemas.microsoft.com/office/drawing/2017/model3d" xmlns:o="urn:schemas-microsoft-com:office:office" xmlns:r="http://schemas.openxmlformats.org/officeDocument/2006/relationships" xmlns:m="http://schemas.openxmlformats.org/officeDocument/2006/math" xmlns:v="urn:schemas-microsoft-com:vml" xmlns:wp14="http://schemas.microsoft.com/office/word/2010/wordprocessingDrawing" xmlns:wp="http://schemas.openxmlformats.org/drawingml/2006/wordprocessingDrawing" xmlns:w10="urn:schemas-microsoft-com:office:word" xmlns:w="http://schemas.openxmlformats.org/wordprocessingml/2006/main" xmlns:w14="http://schemas.microsoft.com/office/word/2010/wordml" xmlns:w15="http://schemas.microsoft.com/office/word/2012/wordml" xmlns:w16cid="http://schemas.microsoft.com/office/word/2016/wordml/cid" xmlns:w16se="http://schemas.microsoft.com/office/word/2015/wordml/symex" xmlns:wpg="http://schemas.microsoft.com/office/word/2010/wordprocessingGroup" xmlns:wpi="http://schemas.microsoft.com/office/word/2010/wordprocessingInk" xmlns:wne="http://schemas.microsoft.com/office/word/2006/wordml" xmlns:wps="http://schemas.microsoft.com/office/word/2010/wordprocessingShape" mc:Ignorable="w14 w15 w16se w16cid wp14">
   <w:body>
     <w:p>
       <w:pPr>
@@ -281,6 +281,7 @@
                 <w:lang w:val="en-US" w:eastAsia="ko-KR"/>
               </w:rPr>
             </w:pPr>
+            <w:proofErr w:type="spellStart"/>
             <w:r>
               <w:rPr>
                 <w:rFonts w:eastAsia="맑은 고딕" w:hint="eastAsia"/>
@@ -290,6 +291,7 @@
               </w:rPr>
               <w:t>BDC_Catalogue</w:t>
             </w:r>
+            <w:proofErr w:type="spellEnd"/>
           </w:p>
         </w:tc>
         <w:tc>
@@ -454,8 +456,19 @@
                 <w:sz w:val="18"/>
                 <w:lang w:val="en-US" w:eastAsia="ko-KR"/>
               </w:rPr>
-              <w:t xml:space="preserve"> responsibleParty</w:t>
-            </w:r>
+              <w:t xml:space="preserve"> </w:t>
+            </w:r>
+            <w:proofErr w:type="spellStart"/>
+            <w:r>
+              <w:rPr>
+                <w:rFonts w:eastAsia="맑은 고딕"/>
+                <w:color w:val="000000" w:themeColor="text1"/>
+                <w:sz w:val="18"/>
+                <w:lang w:val="en-US" w:eastAsia="ko-KR"/>
+              </w:rPr>
+              <w:t>responsibleParty</w:t>
+            </w:r>
+            <w:proofErr w:type="spellEnd"/>
           </w:p>
         </w:tc>
         <w:tc>
@@ -556,6 +569,7 @@
                 <w:lang w:val="en-US" w:eastAsia="ko-KR"/>
               </w:rPr>
             </w:pPr>
+            <w:proofErr w:type="spellStart"/>
             <w:r>
               <w:rPr>
                 <w:rFonts w:eastAsia="맑은 고딕" w:hint="eastAsia"/>
@@ -565,6 +579,7 @@
               </w:rPr>
               <w:t>BDC_ResponsibleParty</w:t>
             </w:r>
+            <w:proofErr w:type="spellEnd"/>
           </w:p>
         </w:tc>
       </w:tr>
@@ -724,6 +739,7 @@
                 <w:lang w:val="en-US" w:eastAsia="ko-KR"/>
               </w:rPr>
             </w:pPr>
+            <w:proofErr w:type="spellStart"/>
             <w:r>
               <w:rPr>
                 <w:rFonts w:eastAsia="맑은 고딕" w:hint="eastAsia"/>
@@ -733,6 +749,7 @@
               </w:rPr>
               <w:t>BDC_Dataset</w:t>
             </w:r>
+            <w:proofErr w:type="spellEnd"/>
           </w:p>
         </w:tc>
       </w:tr>
@@ -790,8 +807,19 @@
                 <w:sz w:val="18"/>
                 <w:lang w:val="en-US" w:eastAsia="ko-KR"/>
               </w:rPr>
-              <w:t xml:space="preserve"> sourceDomain</w:t>
-            </w:r>
+              <w:t xml:space="preserve"> </w:t>
+            </w:r>
+            <w:proofErr w:type="spellStart"/>
+            <w:r>
+              <w:rPr>
+                <w:rFonts w:eastAsia="맑은 고딕"/>
+                <w:color w:val="000000" w:themeColor="text1"/>
+                <w:sz w:val="18"/>
+                <w:lang w:val="en-US" w:eastAsia="ko-KR"/>
+              </w:rPr>
+              <w:t>sourceDomain</w:t>
+            </w:r>
+            <w:proofErr w:type="spellEnd"/>
           </w:p>
         </w:tc>
         <w:tc>
@@ -892,6 +920,7 @@
                 <w:lang w:val="en-US" w:eastAsia="ko-KR"/>
               </w:rPr>
             </w:pPr>
+            <w:proofErr w:type="spellStart"/>
             <w:r>
               <w:rPr>
                 <w:rFonts w:eastAsia="맑은 고딕" w:hint="eastAsia"/>
@@ -901,6 +930,7 @@
               </w:rPr>
               <w:t>BDC_Domain</w:t>
             </w:r>
+            <w:proofErr w:type="spellEnd"/>
           </w:p>
         </w:tc>
       </w:tr>
@@ -949,8 +979,19 @@
                 <w:sz w:val="18"/>
                 <w:lang w:val="en-US" w:eastAsia="ko-KR"/>
               </w:rPr>
-              <w:t>role: usageDomain</w:t>
-            </w:r>
+              <w:t xml:space="preserve">role: </w:t>
+            </w:r>
+            <w:proofErr w:type="spellStart"/>
+            <w:r>
+              <w:rPr>
+                <w:rFonts w:eastAsia="맑은 고딕" w:hint="eastAsia"/>
+                <w:color w:val="000000" w:themeColor="text1"/>
+                <w:sz w:val="18"/>
+                <w:lang w:val="en-US" w:eastAsia="ko-KR"/>
+              </w:rPr>
+              <w:t>usageDomain</w:t>
+            </w:r>
+            <w:proofErr w:type="spellEnd"/>
           </w:p>
         </w:tc>
         <w:tc>
@@ -1051,6 +1092,7 @@
                 <w:lang w:val="en-US" w:eastAsia="ko-KR"/>
               </w:rPr>
             </w:pPr>
+            <w:proofErr w:type="spellStart"/>
             <w:r>
               <w:rPr>
                 <w:rFonts w:eastAsia="맑은 고딕" w:hint="eastAsia"/>
@@ -1060,6 +1102,7 @@
               </w:rPr>
               <w:t>BDC_Domain</w:t>
             </w:r>
+            <w:proofErr w:type="spellEnd"/>
           </w:p>
         </w:tc>
       </w:tr>
@@ -1117,8 +1160,19 @@
                 <w:sz w:val="18"/>
                 <w:lang w:val="en-US" w:eastAsia="ko-KR"/>
               </w:rPr>
-              <w:t xml:space="preserve"> dataQuality</w:t>
-            </w:r>
+              <w:t xml:space="preserve"> </w:t>
+            </w:r>
+            <w:proofErr w:type="spellStart"/>
+            <w:r>
+              <w:rPr>
+                <w:rFonts w:eastAsia="맑은 고딕"/>
+                <w:color w:val="000000" w:themeColor="text1"/>
+                <w:sz w:val="18"/>
+                <w:lang w:val="en-US" w:eastAsia="ko-KR"/>
+              </w:rPr>
+              <w:t>dataQuality</w:t>
+            </w:r>
+            <w:proofErr w:type="spellEnd"/>
           </w:p>
         </w:tc>
         <w:tc>
@@ -1219,6 +1273,7 @@
                 <w:lang w:val="en-US" w:eastAsia="ko-KR"/>
               </w:rPr>
             </w:pPr>
+            <w:proofErr w:type="spellStart"/>
             <w:r>
               <w:rPr>
                 <w:rFonts w:eastAsia="맑은 고딕" w:hint="eastAsia"/>
@@ -1228,6 +1283,7 @@
               </w:rPr>
               <w:t>BDC_DataQuality</w:t>
             </w:r>
+            <w:proofErr w:type="spellEnd"/>
           </w:p>
         </w:tc>
       </w:tr>
@@ -1387,6 +1443,7 @@
                 <w:lang w:val="en-US" w:eastAsia="ko-KR"/>
               </w:rPr>
             </w:pPr>
+            <w:proofErr w:type="spellStart"/>
             <w:r>
               <w:rPr>
                 <w:rFonts w:eastAsia="맑은 고딕" w:hint="eastAsia"/>
@@ -1396,6 +1453,7 @@
               </w:rPr>
               <w:t>BDC_record</w:t>
             </w:r>
+            <w:proofErr w:type="spellEnd"/>
           </w:p>
         </w:tc>
       </w:tr>
@@ -1916,10 +1974,30 @@
                 <w:sz w:val="18"/>
                 <w:lang w:val="en-US" w:eastAsia="ko-KR"/>
               </w:rPr>
-              <w:t>RFC5646</w:t>
-            </w:r>
-          </w:p>
-        </w:tc>
+              <w:t>RFC</w:t>
+            </w:r>
+            <w:r>
+              <w:rPr>
+                <w:rFonts w:eastAsia="맑은 고딕"/>
+                <w:color w:val="000000" w:themeColor="text1"/>
+                <w:sz w:val="18"/>
+                <w:lang w:val="en-US" w:eastAsia="ko-KR"/>
+              </w:rPr>
+              <w:t xml:space="preserve"> </w:t>
+            </w:r>
+            <w:r>
+              <w:rPr>
+                <w:rFonts w:eastAsia="맑은 고딕"/>
+                <w:color w:val="000000" w:themeColor="text1"/>
+                <w:sz w:val="18"/>
+                <w:lang w:val="en-US" w:eastAsia="ko-KR"/>
+              </w:rPr>
+              <w:t>5646</w:t>
+            </w:r>
+          </w:p>
+        </w:tc>
+        <w:bookmarkStart w:id="0" w:name="_GoBack"/>
+        <w:bookmarkEnd w:id="0"/>
       </w:tr>
       <w:tr>
         <w:tc>
@@ -1959,6 +2037,7 @@
                 <w:lang w:val="en-US" w:eastAsia="ko-KR"/>
               </w:rPr>
             </w:pPr>
+            <w:proofErr w:type="spellStart"/>
             <w:r>
               <w:rPr>
                 <w:rFonts w:eastAsia="맑은 고딕"/>
@@ -1986,6 +2065,7 @@
               </w:rPr>
               <w:t>Info</w:t>
             </w:r>
+            <w:proofErr w:type="spellEnd"/>
           </w:p>
         </w:tc>
         <w:tc>
@@ -2106,6 +2186,7 @@
                 <w:lang w:val="en-US" w:eastAsia="ko-KR"/>
               </w:rPr>
             </w:pPr>
+            <w:proofErr w:type="gramStart"/>
             <w:r>
               <w:rPr>
                 <w:rFonts w:eastAsia="맑은 고딕"/>
@@ -2115,6 +2196,7 @@
               </w:rPr>
               <w:t>MAJOR.MINOR.PATCH</w:t>
             </w:r>
+            <w:proofErr w:type="gramEnd"/>
           </w:p>
         </w:tc>
       </w:tr>
@@ -2416,6 +2498,7 @@
                 <w:lang w:val="en-US" w:eastAsia="ko-KR"/>
               </w:rPr>
             </w:pPr>
+            <w:proofErr w:type="spellStart"/>
             <w:r>
               <w:rPr>
                 <w:rFonts w:hint="eastAsia"/>
@@ -2431,6 +2514,7 @@
               </w:rPr>
               <w:t>ResponsibleParty</w:t>
             </w:r>
+            <w:proofErr w:type="spellEnd"/>
           </w:p>
         </w:tc>
         <w:tc>
@@ -2560,6 +2644,7 @@
                 <w:lang w:val="en-US" w:eastAsia="ko-KR"/>
               </w:rPr>
             </w:pPr>
+            <w:proofErr w:type="spellStart"/>
             <w:r>
               <w:rPr>
                 <w:rFonts w:hint="eastAsia"/>
@@ -2568,6 +2653,7 @@
               </w:rPr>
               <w:t>indivisualName</w:t>
             </w:r>
+            <w:proofErr w:type="spellEnd"/>
           </w:p>
         </w:tc>
         <w:tc>
@@ -2700,6 +2786,7 @@
                 <w:lang w:val="en-US" w:eastAsia="ko-KR"/>
               </w:rPr>
             </w:pPr>
+            <w:proofErr w:type="spellStart"/>
             <w:r>
               <w:rPr>
                 <w:rFonts w:hint="eastAsia"/>
@@ -2738,6 +2825,7 @@
               </w:rPr>
               <w:t>ationName</w:t>
             </w:r>
+            <w:proofErr w:type="spellEnd"/>
           </w:p>
         </w:tc>
         <w:tc>
@@ -2870,6 +2958,7 @@
                 <w:lang w:val="en-US" w:eastAsia="ko-KR"/>
               </w:rPr>
             </w:pPr>
+            <w:proofErr w:type="spellStart"/>
             <w:r>
               <w:rPr>
                 <w:rFonts w:hint="eastAsia"/>
@@ -2878,6 +2967,7 @@
               </w:rPr>
               <w:t>positionName</w:t>
             </w:r>
+            <w:proofErr w:type="spellEnd"/>
           </w:p>
         </w:tc>
         <w:tc>
@@ -3252,6 +3342,7 @@
                 <w:lang w:val="en-US" w:eastAsia="ko-KR"/>
               </w:rPr>
             </w:pPr>
+            <w:proofErr w:type="spellStart"/>
             <w:r>
               <w:rPr>
                 <w:rFonts w:hint="eastAsia"/>
@@ -3278,6 +3369,7 @@
               </w:rPr>
               <w:t>_ContactType</w:t>
             </w:r>
+            <w:proofErr w:type="spellEnd"/>
           </w:p>
         </w:tc>
       </w:tr>
@@ -3319,6 +3411,7 @@
                 <w:lang w:val="en-US" w:eastAsia="ko-KR"/>
               </w:rPr>
             </w:pPr>
+            <w:proofErr w:type="spellStart"/>
             <w:r>
               <w:rPr>
                 <w:rFonts w:hint="eastAsia"/>
@@ -3345,6 +3438,7 @@
               </w:rPr>
               <w:t>_ContactType</w:t>
             </w:r>
+            <w:proofErr w:type="spellEnd"/>
           </w:p>
         </w:tc>
         <w:tc>
@@ -3499,6 +3593,7 @@
                 <w:lang w:val="en-US" w:eastAsia="ko-KR"/>
               </w:rPr>
             </w:pPr>
+            <w:proofErr w:type="spellStart"/>
             <w:r>
               <w:rPr>
                 <w:rFonts w:hint="eastAsia"/>
@@ -3508,6 +3603,7 @@
               </w:rPr>
               <w:t>phoneNumber</w:t>
             </w:r>
+            <w:proofErr w:type="spellEnd"/>
           </w:p>
         </w:tc>
         <w:tc>
@@ -3809,6 +3905,7 @@
                 <w:lang w:val="en-US" w:eastAsia="ko-KR"/>
               </w:rPr>
             </w:pPr>
+            <w:proofErr w:type="spellStart"/>
             <w:r>
               <w:rPr>
                 <w:rFonts w:hint="eastAsia"/>
@@ -3818,6 +3915,7 @@
               </w:rPr>
               <w:t>onlineResource</w:t>
             </w:r>
+            <w:proofErr w:type="spellEnd"/>
           </w:p>
         </w:tc>
         <w:tc>
@@ -3959,6 +4057,7 @@
                 <w:lang w:val="en-US" w:eastAsia="ko-KR"/>
               </w:rPr>
             </w:pPr>
+            <w:proofErr w:type="spellStart"/>
             <w:r>
               <w:rPr>
                 <w:rFonts w:hint="eastAsia"/>
@@ -3968,6 +4067,7 @@
               </w:rPr>
               <w:t>hoursOfServices</w:t>
             </w:r>
+            <w:proofErr w:type="spellEnd"/>
           </w:p>
         </w:tc>
         <w:tc>
@@ -4345,6 +4445,7 @@
                 <w:lang w:val="en-US" w:eastAsia="ko-KR"/>
               </w:rPr>
             </w:pPr>
+            <w:proofErr w:type="spellStart"/>
             <w:r>
               <w:rPr>
                 <w:rFonts w:hint="eastAsia"/>
@@ -4362,6 +4463,7 @@
               </w:rPr>
               <w:t>Dataset</w:t>
             </w:r>
+            <w:proofErr w:type="spellEnd"/>
           </w:p>
         </w:tc>
         <w:tc>
@@ -4513,8 +4615,18 @@
                 <w:sz w:val="18"/>
                 <w:lang w:val="en-US" w:eastAsia="ko-KR"/>
               </w:rPr>
-              <w:t>role: contactPoint</w:t>
-            </w:r>
+              <w:t xml:space="preserve">role: </w:t>
+            </w:r>
+            <w:proofErr w:type="spellStart"/>
+            <w:r>
+              <w:rPr>
+                <w:color w:val="000000" w:themeColor="text1"/>
+                <w:sz w:val="18"/>
+                <w:lang w:val="en-US" w:eastAsia="ko-KR"/>
+              </w:rPr>
+              <w:t>contactPoint</w:t>
+            </w:r>
+            <w:proofErr w:type="spellEnd"/>
           </w:p>
         </w:tc>
         <w:tc>
@@ -4610,6 +4722,7 @@
                 <w:lang w:val="en-US" w:eastAsia="ko-KR"/>
               </w:rPr>
             </w:pPr>
+            <w:proofErr w:type="spellStart"/>
             <w:r>
               <w:rPr>
                 <w:rFonts w:hint="eastAsia"/>
@@ -4619,6 +4732,7 @@
               </w:rPr>
               <w:t>BDC_ResponsibleParty</w:t>
             </w:r>
+            <w:proofErr w:type="spellEnd"/>
           </w:p>
         </w:tc>
       </w:tr>
@@ -4777,6 +4891,7 @@
                 <w:lang w:val="en-US" w:eastAsia="ko-KR"/>
               </w:rPr>
             </w:pPr>
+            <w:proofErr w:type="spellStart"/>
             <w:r>
               <w:rPr>
                 <w:rFonts w:hint="eastAsia"/>
@@ -4786,6 +4901,7 @@
               </w:rPr>
               <w:t>BDC_Distribution</w:t>
             </w:r>
+            <w:proofErr w:type="spellEnd"/>
           </w:p>
         </w:tc>
       </w:tr>
@@ -4831,8 +4947,18 @@
                 <w:sz w:val="18"/>
                 <w:lang w:val="en-US" w:eastAsia="ko-KR"/>
               </w:rPr>
-              <w:t>role: hasRelation</w:t>
-            </w:r>
+              <w:t xml:space="preserve">role: </w:t>
+            </w:r>
+            <w:proofErr w:type="spellStart"/>
+            <w:r>
+              <w:rPr>
+                <w:color w:val="000000" w:themeColor="text1"/>
+                <w:sz w:val="18"/>
+                <w:lang w:val="en-US" w:eastAsia="ko-KR"/>
+              </w:rPr>
+              <w:t>hasRelation</w:t>
+            </w:r>
+            <w:proofErr w:type="spellEnd"/>
           </w:p>
         </w:tc>
         <w:tc>
@@ -4927,6 +5053,7 @@
                 <w:lang w:val="en-US" w:eastAsia="ko-KR"/>
               </w:rPr>
             </w:pPr>
+            <w:proofErr w:type="spellStart"/>
             <w:r>
               <w:rPr>
                 <w:rFonts w:hint="eastAsia"/>
@@ -4936,6 +5063,7 @@
               </w:rPr>
               <w:t>BDC_Dataset</w:t>
             </w:r>
+            <w:proofErr w:type="spellEnd"/>
           </w:p>
         </w:tc>
       </w:tr>
@@ -5459,6 +5587,7 @@
                 <w:lang w:val="en-US" w:eastAsia="ko-KR"/>
               </w:rPr>
             </w:pPr>
+            <w:proofErr w:type="spellStart"/>
             <w:r>
               <w:rPr>
                 <w:rFonts w:hint="eastAsia"/>
@@ -5468,6 +5597,7 @@
               </w:rPr>
               <w:t>temporalCoverage</w:t>
             </w:r>
+            <w:proofErr w:type="spellEnd"/>
           </w:p>
         </w:tc>
         <w:tc>
@@ -5610,6 +5740,7 @@
                 <w:lang w:val="en-US" w:eastAsia="ko-KR"/>
               </w:rPr>
             </w:pPr>
+            <w:proofErr w:type="spellStart"/>
             <w:r>
               <w:rPr>
                 <w:rFonts w:hint="eastAsia"/>
@@ -5619,6 +5750,7 @@
               </w:rPr>
               <w:t>updateFrequency</w:t>
             </w:r>
+            <w:proofErr w:type="spellEnd"/>
           </w:p>
         </w:tc>
         <w:tc>
@@ -5881,6 +6013,7 @@
                 <w:lang w:val="en-US" w:eastAsia="ko-KR"/>
               </w:rPr>
             </w:pPr>
+            <w:proofErr w:type="spellStart"/>
             <w:r>
               <w:rPr>
                 <w:rFonts w:hint="eastAsia"/>
@@ -5890,6 +6023,7 @@
               </w:rPr>
               <w:t>BDC_Distribution</w:t>
             </w:r>
+            <w:proofErr w:type="spellEnd"/>
           </w:p>
         </w:tc>
         <w:tc>
@@ -6083,8 +6217,18 @@
                 <w:sz w:val="18"/>
                 <w:lang w:val="en-US" w:eastAsia="ko-KR"/>
               </w:rPr>
-              <w:t>le: dataRight</w:t>
-            </w:r>
+              <w:t xml:space="preserve">le: </w:t>
+            </w:r>
+            <w:proofErr w:type="spellStart"/>
+            <w:r>
+              <w:rPr>
+                <w:color w:val="000000" w:themeColor="text1"/>
+                <w:sz w:val="18"/>
+                <w:lang w:val="en-US" w:eastAsia="ko-KR"/>
+              </w:rPr>
+              <w:t>dataRight</w:t>
+            </w:r>
+            <w:proofErr w:type="spellEnd"/>
           </w:p>
         </w:tc>
         <w:tc>
@@ -6205,6 +6349,7 @@
                 <w:lang w:val="en-US" w:eastAsia="ko-KR"/>
               </w:rPr>
             </w:pPr>
+            <w:proofErr w:type="spellStart"/>
             <w:r>
               <w:rPr>
                 <w:rFonts w:hint="eastAsia"/>
@@ -6214,6 +6359,7 @@
               </w:rPr>
               <w:t>BDC_DataRight</w:t>
             </w:r>
+            <w:proofErr w:type="spellEnd"/>
           </w:p>
         </w:tc>
       </w:tr>
@@ -6260,6 +6406,7 @@
                 <w:lang w:val="en-US" w:eastAsia="ko-KR"/>
               </w:rPr>
             </w:pPr>
+            <w:proofErr w:type="spellStart"/>
             <w:r>
               <w:rPr>
                 <w:rFonts w:hint="eastAsia"/>
@@ -6286,6 +6433,7 @@
               </w:rPr>
               <w:t>ype</w:t>
             </w:r>
+            <w:proofErr w:type="spellEnd"/>
           </w:p>
         </w:tc>
         <w:tc>
@@ -6381,6 +6529,7 @@
                 <w:lang w:val="en-US" w:eastAsia="ko-KR"/>
               </w:rPr>
             </w:pPr>
+            <w:proofErr w:type="spellStart"/>
             <w:r>
               <w:rPr>
                 <w:rFonts w:hint="eastAsia"/>
@@ -6407,6 +6556,7 @@
               </w:rPr>
               <w:t>_DataTypeCode</w:t>
             </w:r>
+            <w:proofErr w:type="spellEnd"/>
           </w:p>
         </w:tc>
       </w:tr>
@@ -6613,6 +6763,7 @@
                 <w:lang w:val="en-US" w:eastAsia="ko-KR"/>
               </w:rPr>
             </w:pPr>
+            <w:proofErr w:type="spellStart"/>
             <w:r>
               <w:rPr>
                 <w:color w:val="000000" w:themeColor="text1"/>
@@ -6630,6 +6781,7 @@
               </w:rPr>
               <w:t>Size</w:t>
             </w:r>
+            <w:proofErr w:type="spellEnd"/>
           </w:p>
         </w:tc>
         <w:tc>
@@ -6796,6 +6948,7 @@
                 <w:lang w:val="en-US" w:eastAsia="ko-KR"/>
               </w:rPr>
             </w:pPr>
+            <w:proofErr w:type="spellStart"/>
             <w:r>
               <w:rPr>
                 <w:rFonts w:hint="eastAsia"/>
@@ -6805,6 +6958,7 @@
               </w:rPr>
               <w:t>accessInformation</w:t>
             </w:r>
+            <w:proofErr w:type="spellEnd"/>
           </w:p>
         </w:tc>
         <w:tc>
@@ -6953,6 +7107,7 @@
                 <w:lang w:val="en-US" w:eastAsia="ko-KR"/>
               </w:rPr>
             </w:pPr>
+            <w:proofErr w:type="spellStart"/>
             <w:r>
               <w:rPr>
                 <w:rFonts w:hint="eastAsia"/>
@@ -6962,6 +7117,7 @@
               </w:rPr>
               <w:t>sampleData</w:t>
             </w:r>
+            <w:proofErr w:type="spellEnd"/>
           </w:p>
         </w:tc>
         <w:tc>
@@ -7243,6 +7399,7 @@
                 <w:lang w:val="en-US" w:eastAsia="ko-KR"/>
               </w:rPr>
             </w:pPr>
+            <w:proofErr w:type="spellStart"/>
             <w:r>
               <w:rPr>
                 <w:rFonts w:eastAsia="맑은 고딕" w:hint="eastAsia"/>
@@ -7252,6 +7409,7 @@
               </w:rPr>
               <w:t>BDC_DataRight</w:t>
             </w:r>
+            <w:proofErr w:type="spellEnd"/>
           </w:p>
         </w:tc>
         <w:tc>
@@ -7490,14 +7648,33 @@
                 <w:lang w:val="en-US" w:eastAsia="ko-KR"/>
               </w:rPr>
             </w:pPr>
-            <w:r>
-              <w:rPr>
-                <w:color w:val="000000" w:themeColor="text1"/>
-                <w:sz w:val="18"/>
-                <w:lang w:val="en-US" w:eastAsia="ko-KR"/>
-              </w:rPr>
-              <w:t>rightStatement</w:t>
-            </w:r>
+            <w:proofErr w:type="spellStart"/>
+            <w:r>
+              <w:rPr>
+                <w:color w:val="000000" w:themeColor="text1"/>
+                <w:sz w:val="18"/>
+                <w:lang w:val="en-US" w:eastAsia="ko-KR"/>
+              </w:rPr>
+              <w:t>right</w:t>
+            </w:r>
+            <w:r>
+              <w:rPr>
+                <w:rFonts w:hint="eastAsia"/>
+                <w:color w:val="000000" w:themeColor="text1"/>
+                <w:sz w:val="18"/>
+                <w:lang w:val="en-US" w:eastAsia="ko-KR"/>
+              </w:rPr>
+              <w:t>s</w:t>
+            </w:r>
+            <w:r>
+              <w:rPr>
+                <w:color w:val="000000" w:themeColor="text1"/>
+                <w:sz w:val="18"/>
+                <w:lang w:val="en-US" w:eastAsia="ko-KR"/>
+              </w:rPr>
+              <w:t>Statement</w:t>
+            </w:r>
+            <w:proofErr w:type="spellEnd"/>
           </w:p>
         </w:tc>
         <w:tc>
@@ -7906,8 +8083,6 @@
         </w:rPr>
         <w:t>Domain information</w:t>
       </w:r>
-      <w:bookmarkStart w:id="0" w:name="_GoBack"/>
-      <w:bookmarkEnd w:id="0"/>
     </w:p>
     <w:tbl>
       <w:tblPr>
@@ -8100,6 +8275,7 @@
                 <w:lang w:val="en-US" w:eastAsia="ko-KR"/>
               </w:rPr>
             </w:pPr>
+            <w:proofErr w:type="spellStart"/>
             <w:r>
               <w:rPr>
                 <w:rFonts w:hint="eastAsia"/>
@@ -8115,6 +8291,7 @@
               </w:rPr>
               <w:t>Domain</w:t>
             </w:r>
+            <w:proofErr w:type="spellEnd"/>
           </w:p>
         </w:tc>
         <w:tc>
@@ -8329,6 +8506,14 @@
               </w:rPr>
               <w:t>member item of taxonomy which used for identifying the domain of source and /or usage</w:t>
             </w:r>
+            <w:r>
+              <w:rPr>
+                <w:color w:val="000000" w:themeColor="text1"/>
+                <w:sz w:val="18"/>
+                <w:lang w:val="en-US" w:eastAsia="ko-KR"/>
+              </w:rPr>
+              <w:t xml:space="preserve"> </w:t>
+            </w:r>
           </w:p>
         </w:tc>
         <w:tc>
@@ -8585,15 +8770,13 @@
             <w:pPr>
               <w:jc w:val="both"/>
               <w:rPr>
-                <w:color w:val="FF0000"/>
-                <w:sz w:val="18"/>
-                <w:lang w:val="en-US" w:eastAsia="ko-KR"/>
-              </w:rPr>
-            </w:pPr>
-            <w:r>
-              <w:rPr>
-                <w:rFonts w:hint="eastAsia"/>
-                <w:color w:val="FF0000"/>
+                <w:sz w:val="18"/>
+                <w:lang w:val="en-US" w:eastAsia="ko-KR"/>
+              </w:rPr>
+            </w:pPr>
+            <w:r>
+              <w:rPr>
+                <w:rFonts w:hint="eastAsia"/>
                 <w:sz w:val="18"/>
                 <w:lang w:val="en-US" w:eastAsia="ko-KR"/>
               </w:rPr>
@@ -8601,7 +8784,6 @@
             </w:r>
             <w:r>
               <w:rPr>
-                <w:color w:val="FF0000"/>
                 <w:sz w:val="18"/>
                 <w:lang w:val="en-US" w:eastAsia="ko-KR"/>
               </w:rPr>
@@ -8617,15 +8799,13 @@
             <w:pPr>
               <w:jc w:val="both"/>
               <w:rPr>
-                <w:color w:val="FF0000"/>
-                <w:sz w:val="18"/>
-                <w:lang w:val="en-US" w:eastAsia="ko-KR"/>
-              </w:rPr>
-            </w:pPr>
-            <w:r>
-              <w:rPr>
-                <w:rFonts w:hint="eastAsia"/>
-                <w:color w:val="FF0000"/>
+                <w:sz w:val="18"/>
+                <w:lang w:val="en-US" w:eastAsia="ko-KR"/>
+              </w:rPr>
+            </w:pPr>
+            <w:r>
+              <w:rPr>
+                <w:rFonts w:hint="eastAsia"/>
                 <w:sz w:val="18"/>
                 <w:lang w:val="en-US" w:eastAsia="ko-KR"/>
               </w:rPr>
@@ -8641,15 +8821,13 @@
             <w:pPr>
               <w:jc w:val="both"/>
               <w:rPr>
-                <w:color w:val="FF0000"/>
-                <w:sz w:val="18"/>
-                <w:lang w:val="en-US" w:eastAsia="ko-KR"/>
-              </w:rPr>
-            </w:pPr>
-            <w:r>
-              <w:rPr>
-                <w:rFonts w:hint="eastAsia"/>
-                <w:color w:val="FF0000"/>
+                <w:sz w:val="18"/>
+                <w:lang w:val="en-US" w:eastAsia="ko-KR"/>
+              </w:rPr>
+            </w:pPr>
+            <w:r>
+              <w:rPr>
+                <w:rFonts w:hint="eastAsia"/>
                 <w:sz w:val="18"/>
                 <w:lang w:val="en-US" w:eastAsia="ko-KR"/>
               </w:rPr>
@@ -8665,14 +8843,12 @@
             <w:pPr>
               <w:jc w:val="center"/>
               <w:rPr>
-                <w:color w:val="FF0000"/>
-                <w:sz w:val="18"/>
-                <w:lang w:val="en-US" w:eastAsia="ko-KR"/>
-              </w:rPr>
-            </w:pPr>
-            <w:r>
-              <w:rPr>
-                <w:color w:val="FF0000"/>
+                <w:sz w:val="18"/>
+                <w:lang w:val="en-US" w:eastAsia="ko-KR"/>
+              </w:rPr>
+            </w:pPr>
+            <w:r>
+              <w:rPr>
                 <w:sz w:val="18"/>
                 <w:lang w:val="en-US" w:eastAsia="ko-KR"/>
               </w:rPr>
@@ -8688,15 +8864,13 @@
             <w:pPr>
               <w:jc w:val="center"/>
               <w:rPr>
-                <w:color w:val="FF0000"/>
-                <w:sz w:val="18"/>
-                <w:lang w:val="en-US" w:eastAsia="ko-KR"/>
-              </w:rPr>
-            </w:pPr>
-            <w:r>
-              <w:rPr>
-                <w:rFonts w:hint="eastAsia"/>
-                <w:color w:val="FF0000"/>
+                <w:sz w:val="18"/>
+                <w:lang w:val="en-US" w:eastAsia="ko-KR"/>
+              </w:rPr>
+            </w:pPr>
+            <w:r>
+              <w:rPr>
+                <w:rFonts w:hint="eastAsia"/>
                 <w:sz w:val="18"/>
                 <w:lang w:val="en-US" w:eastAsia="ko-KR"/>
               </w:rPr>
@@ -8712,15 +8886,13 @@
             <w:pPr>
               <w:jc w:val="both"/>
               <w:rPr>
-                <w:color w:val="FF0000"/>
-                <w:sz w:val="18"/>
-                <w:lang w:val="en-US" w:eastAsia="ko-KR"/>
-              </w:rPr>
-            </w:pPr>
-            <w:r>
-              <w:rPr>
-                <w:rFonts w:hint="eastAsia"/>
-                <w:color w:val="FF0000"/>
+                <w:sz w:val="18"/>
+                <w:lang w:val="en-US" w:eastAsia="ko-KR"/>
+              </w:rPr>
+            </w:pPr>
+            <w:r>
+              <w:rPr>
+                <w:rFonts w:hint="eastAsia"/>
                 <w:sz w:val="18"/>
                 <w:lang w:val="en-US" w:eastAsia="ko-KR"/>
               </w:rPr>
@@ -8728,7 +8900,6 @@
             </w:r>
             <w:r>
               <w:rPr>
-                <w:color w:val="FF0000"/>
                 <w:sz w:val="18"/>
                 <w:lang w:val="en-US" w:eastAsia="ko-KR"/>
               </w:rPr>
@@ -9025,6 +9196,7 @@
                 <w:lang w:val="en-US" w:eastAsia="ko-KR"/>
               </w:rPr>
             </w:pPr>
+            <w:proofErr w:type="spellStart"/>
             <w:r>
               <w:rPr>
                 <w:rFonts w:hint="eastAsia"/>
@@ -9040,6 +9212,7 @@
               </w:rPr>
               <w:t>DataQuality</w:t>
             </w:r>
+            <w:proofErr w:type="spellEnd"/>
           </w:p>
         </w:tc>
         <w:tc>
@@ -9204,6 +9377,7 @@
                 <w:lang w:val="en-US" w:eastAsia="ko-KR"/>
               </w:rPr>
             </w:pPr>
+            <w:proofErr w:type="spellStart"/>
             <w:r>
               <w:rPr>
                 <w:rFonts w:hint="eastAsia"/>
@@ -9212,6 +9386,7 @@
               </w:rPr>
               <w:t>qualityRequirements</w:t>
             </w:r>
+            <w:proofErr w:type="spellEnd"/>
           </w:p>
         </w:tc>
         <w:tc>
@@ -9358,6 +9533,7 @@
                 <w:lang w:val="en-US" w:eastAsia="ko-KR"/>
               </w:rPr>
             </w:pPr>
+            <w:proofErr w:type="spellStart"/>
             <w:r>
               <w:rPr>
                 <w:rFonts w:hint="eastAsia"/>
@@ -9366,6 +9542,7 @@
               </w:rPr>
               <w:t>unitOfMeausre</w:t>
             </w:r>
+            <w:proofErr w:type="spellEnd"/>
           </w:p>
         </w:tc>
         <w:tc>
@@ -9520,6 +9697,7 @@
                 <w:lang w:val="en-US" w:eastAsia="ko-KR"/>
               </w:rPr>
             </w:pPr>
+            <w:proofErr w:type="spellStart"/>
             <w:r>
               <w:rPr>
                 <w:rFonts w:hint="eastAsia"/>
@@ -9528,6 +9706,7 @@
               </w:rPr>
               <w:t>qualityResult</w:t>
             </w:r>
+            <w:proofErr w:type="spellEnd"/>
           </w:p>
         </w:tc>
         <w:tc>
@@ -9914,6 +10093,7 @@
                 <w:lang w:val="en-US" w:eastAsia="ko-KR"/>
               </w:rPr>
             </w:pPr>
+            <w:proofErr w:type="spellStart"/>
             <w:r>
               <w:rPr>
                 <w:rFonts w:hint="eastAsia"/>
@@ -9929,6 +10109,7 @@
               </w:rPr>
               <w:t>Record</w:t>
             </w:r>
+            <w:proofErr w:type="spellEnd"/>
           </w:p>
         </w:tc>
         <w:tc>
@@ -10097,6 +10278,7 @@
                 <w:lang w:val="en-US" w:eastAsia="ko-KR"/>
               </w:rPr>
             </w:pPr>
+            <w:proofErr w:type="spellStart"/>
             <w:r>
               <w:rPr>
                 <w:color w:val="000000" w:themeColor="text1"/>
@@ -10105,6 +10287,7 @@
               </w:rPr>
               <w:t>modifiedDate</w:t>
             </w:r>
+            <w:proofErr w:type="spellEnd"/>
           </w:p>
         </w:tc>
         <w:tc>
@@ -10197,7 +10380,23 @@
                 <w:sz w:val="18"/>
                 <w:lang w:val="en-US" w:eastAsia="ko-KR"/>
               </w:rPr>
-              <w:t>ISO-8601</w:t>
+              <w:t>ISO</w:t>
+            </w:r>
+            <w:r>
+              <w:rPr>
+                <w:color w:val="000000" w:themeColor="text1"/>
+                <w:sz w:val="18"/>
+                <w:lang w:val="en-US" w:eastAsia="ko-KR"/>
+              </w:rPr>
+              <w:t xml:space="preserve"> </w:t>
+            </w:r>
+            <w:r>
+              <w:rPr>
+                <w:color w:val="000000" w:themeColor="text1"/>
+                <w:sz w:val="18"/>
+                <w:lang w:val="en-US" w:eastAsia="ko-KR"/>
+              </w:rPr>
+              <w:t>8601</w:t>
             </w:r>
           </w:p>
         </w:tc>
@@ -10247,6 +10446,7 @@
                 <w:lang w:val="en-US" w:eastAsia="ko-KR"/>
               </w:rPr>
             </w:pPr>
+            <w:proofErr w:type="spellStart"/>
             <w:r>
               <w:rPr>
                 <w:color w:val="000000" w:themeColor="text1"/>
@@ -10255,6 +10455,7 @@
               </w:rPr>
               <w:t>issuedDate</w:t>
             </w:r>
+            <w:proofErr w:type="spellEnd"/>
           </w:p>
         </w:tc>
         <w:tc>
@@ -10346,7 +10547,23 @@
                 <w:sz w:val="18"/>
                 <w:lang w:val="en-US" w:eastAsia="ko-KR"/>
               </w:rPr>
-              <w:t>ISO-8601</w:t>
+              <w:t>ISO</w:t>
+            </w:r>
+            <w:r>
+              <w:rPr>
+                <w:color w:val="000000" w:themeColor="text1"/>
+                <w:sz w:val="18"/>
+                <w:lang w:val="en-US" w:eastAsia="ko-KR"/>
+              </w:rPr>
+              <w:t xml:space="preserve"> </w:t>
+            </w:r>
+            <w:r>
+              <w:rPr>
+                <w:color w:val="000000" w:themeColor="text1"/>
+                <w:sz w:val="18"/>
+                <w:lang w:val="en-US" w:eastAsia="ko-KR"/>
+              </w:rPr>
+              <w:t>8601</w:t>
             </w:r>
           </w:p>
         </w:tc>
@@ -10471,6 +10688,7 @@
         </w:rPr>
         <w:t xml:space="preserve">&gt;&gt; </w:t>
       </w:r>
+      <w:proofErr w:type="spellStart"/>
       <w:r>
         <w:rPr>
           <w:rFonts w:eastAsia="바탕"/>
@@ -10489,7 +10707,18 @@
           <w:szCs w:val="20"/>
           <w:lang w:eastAsia="ko-KR"/>
         </w:rPr>
-        <w:t xml:space="preserve">DataTypeCode </w:t>
+        <w:t>DataTypeCode</w:t>
+      </w:r>
+      <w:proofErr w:type="spellEnd"/>
+      <w:r>
+        <w:rPr>
+          <w:rFonts w:eastAsia="바탕"/>
+          <w:b/>
+          <w:color w:val="000000" w:themeColor="text1"/>
+          <w:szCs w:val="20"/>
+          <w:lang w:eastAsia="ko-KR"/>
+        </w:rPr>
+        <w:t xml:space="preserve"> </w:t>
       </w:r>
     </w:p>
     <w:tbl>
@@ -10855,7 +11084,7 @@
 </file>
 
 <file path=word/endnotes.xml><?xml version="1.0" encoding="utf-8"?>
-<w:endnotes xmlns:wpc="http://schemas.microsoft.com/office/word/2010/wordprocessingCanvas" xmlns:cx="http://schemas.microsoft.com/office/drawing/2014/chartex" xmlns:mc="http://schemas.openxmlformats.org/markup-compatibility/2006" xmlns:o="urn:schemas-microsoft-com:office:office" xmlns:r="http://schemas.openxmlformats.org/officeDocument/2006/relationships" xmlns:m="http://schemas.openxmlformats.org/officeDocument/2006/math" xmlns:v="urn:schemas-microsoft-com:vml" xmlns:wp14="http://schemas.microsoft.com/office/word/2010/wordprocessingDrawing" xmlns:wp="http://schemas.openxmlformats.org/drawingml/2006/wordprocessingDrawing" xmlns:w10="urn:schemas-microsoft-com:office:word" xmlns:w="http://schemas.openxmlformats.org/wordprocessingml/2006/main" xmlns:w14="http://schemas.microsoft.com/office/word/2010/wordml" xmlns:w15="http://schemas.microsoft.com/office/word/2012/wordml" xmlns:w16se="http://schemas.microsoft.com/office/word/2015/wordml/symex" xmlns:wpg="http://schemas.microsoft.com/office/word/2010/wordprocessingGroup" xmlns:wpi="http://schemas.microsoft.com/office/word/2010/wordprocessingInk" xmlns:wne="http://schemas.microsoft.com/office/word/2006/wordml" xmlns:wps="http://schemas.microsoft.com/office/word/2010/wordprocessingShape" mc:Ignorable="w14 w15 w16se wp14">
+<w:endnotes xmlns:wpc="http://schemas.microsoft.com/office/word/2010/wordprocessingCanvas" xmlns:cx="http://schemas.microsoft.com/office/drawing/2014/chartex" xmlns:cx1="http://schemas.microsoft.com/office/drawing/2015/9/8/chartex" xmlns:cx2="http://schemas.microsoft.com/office/drawing/2015/10/21/chartex" xmlns:cx3="http://schemas.microsoft.com/office/drawing/2016/5/9/chartex" xmlns:cx4="http://schemas.microsoft.com/office/drawing/2016/5/10/chartex" xmlns:cx5="http://schemas.microsoft.com/office/drawing/2016/5/11/chartex" xmlns:cx6="http://schemas.microsoft.com/office/drawing/2016/5/12/chartex" xmlns:cx7="http://schemas.microsoft.com/office/drawing/2016/5/13/chartex" xmlns:cx8="http://schemas.microsoft.com/office/drawing/2016/5/14/chartex" xmlns:mc="http://schemas.openxmlformats.org/markup-compatibility/2006" xmlns:aink="http://schemas.microsoft.com/office/drawing/2016/ink" xmlns:am3d="http://schemas.microsoft.com/office/drawing/2017/model3d" xmlns:o="urn:schemas-microsoft-com:office:office" xmlns:r="http://schemas.openxmlformats.org/officeDocument/2006/relationships" xmlns:m="http://schemas.openxmlformats.org/officeDocument/2006/math" xmlns:v="urn:schemas-microsoft-com:vml" xmlns:wp14="http://schemas.microsoft.com/office/word/2010/wordprocessingDrawing" xmlns:wp="http://schemas.openxmlformats.org/drawingml/2006/wordprocessingDrawing" xmlns:w10="urn:schemas-microsoft-com:office:word" xmlns:w="http://schemas.openxmlformats.org/wordprocessingml/2006/main" xmlns:w14="http://schemas.microsoft.com/office/word/2010/wordml" xmlns:w15="http://schemas.microsoft.com/office/word/2012/wordml" xmlns:w16cid="http://schemas.microsoft.com/office/word/2016/wordml/cid" xmlns:w16se="http://schemas.microsoft.com/office/word/2015/wordml/symex" xmlns:wpg="http://schemas.microsoft.com/office/word/2010/wordprocessingGroup" xmlns:wpi="http://schemas.microsoft.com/office/word/2010/wordprocessingInk" xmlns:wne="http://schemas.microsoft.com/office/word/2006/wordml" xmlns:wps="http://schemas.microsoft.com/office/word/2010/wordprocessingShape" mc:Ignorable="w14 w15 w16se w16cid wp14">
   <w:endnote w:type="separator" w:id="-1">
     <w:p>
       <w:pPr>
@@ -10880,7 +11109,7 @@
 </file>
 
 <file path=word/footnotes.xml><?xml version="1.0" encoding="utf-8"?>
-<w:footnotes xmlns:wpc="http://schemas.microsoft.com/office/word/2010/wordprocessingCanvas" xmlns:cx="http://schemas.microsoft.com/office/drawing/2014/chartex" xmlns:mc="http://schemas.openxmlformats.org/markup-compatibility/2006" xmlns:o="urn:schemas-microsoft-com:office:office" xmlns:r="http://schemas.openxmlformats.org/officeDocument/2006/relationships" xmlns:m="http://schemas.openxmlformats.org/officeDocument/2006/math" xmlns:v="urn:schemas-microsoft-com:vml" xmlns:wp14="http://schemas.microsoft.com/office/word/2010/wordprocessingDrawing" xmlns:wp="http://schemas.openxmlformats.org/drawingml/2006/wordprocessingDrawing" xmlns:w10="urn:schemas-microsoft-com:office:word" xmlns:w="http://schemas.openxmlformats.org/wordprocessingml/2006/main" xmlns:w14="http://schemas.microsoft.com/office/word/2010/wordml" xmlns:w15="http://schemas.microsoft.com/office/word/2012/wordml" xmlns:w16se="http://schemas.microsoft.com/office/word/2015/wordml/symex" xmlns:wpg="http://schemas.microsoft.com/office/word/2010/wordprocessingGroup" xmlns:wpi="http://schemas.microsoft.com/office/word/2010/wordprocessingInk" xmlns:wne="http://schemas.microsoft.com/office/word/2006/wordml" xmlns:wps="http://schemas.microsoft.com/office/word/2010/wordprocessingShape" mc:Ignorable="w14 w15 w16se wp14">
+<w:footnotes xmlns:wpc="http://schemas.microsoft.com/office/word/2010/wordprocessingCanvas" xmlns:cx="http://schemas.microsoft.com/office/drawing/2014/chartex" xmlns:cx1="http://schemas.microsoft.com/office/drawing/2015/9/8/chartex" xmlns:cx2="http://schemas.microsoft.com/office/drawing/2015/10/21/chartex" xmlns:cx3="http://schemas.microsoft.com/office/drawing/2016/5/9/chartex" xmlns:cx4="http://schemas.microsoft.com/office/drawing/2016/5/10/chartex" xmlns:cx5="http://schemas.microsoft.com/office/drawing/2016/5/11/chartex" xmlns:cx6="http://schemas.microsoft.com/office/drawing/2016/5/12/chartex" xmlns:cx7="http://schemas.microsoft.com/office/drawing/2016/5/13/chartex" xmlns:cx8="http://schemas.microsoft.com/office/drawing/2016/5/14/chartex" xmlns:mc="http://schemas.openxmlformats.org/markup-compatibility/2006" xmlns:aink="http://schemas.microsoft.com/office/drawing/2016/ink" xmlns:am3d="http://schemas.microsoft.com/office/drawing/2017/model3d" xmlns:o="urn:schemas-microsoft-com:office:office" xmlns:r="http://schemas.openxmlformats.org/officeDocument/2006/relationships" xmlns:m="http://schemas.openxmlformats.org/officeDocument/2006/math" xmlns:v="urn:schemas-microsoft-com:vml" xmlns:wp14="http://schemas.microsoft.com/office/word/2010/wordprocessingDrawing" xmlns:wp="http://schemas.openxmlformats.org/drawingml/2006/wordprocessingDrawing" xmlns:w10="urn:schemas-microsoft-com:office:word" xmlns:w="http://schemas.openxmlformats.org/wordprocessingml/2006/main" xmlns:w14="http://schemas.microsoft.com/office/word/2010/wordml" xmlns:w15="http://schemas.microsoft.com/office/word/2012/wordml" xmlns:w16cid="http://schemas.microsoft.com/office/word/2016/wordml/cid" xmlns:w16se="http://schemas.microsoft.com/office/word/2015/wordml/symex" xmlns:wpg="http://schemas.microsoft.com/office/word/2010/wordprocessingGroup" xmlns:wpi="http://schemas.microsoft.com/office/word/2010/wordprocessingInk" xmlns:wne="http://schemas.microsoft.com/office/word/2006/wordml" xmlns:wps="http://schemas.microsoft.com/office/word/2010/wordprocessingShape" mc:Ignorable="w14 w15 w16se w16cid wp14">
   <w:footnote w:type="separator" w:id="-1">
     <w:p>
       <w:pPr>
@@ -10905,7 +11134,7 @@
 </file>
 
 <file path=word/styles.xml><?xml version="1.0" encoding="utf-8"?>
-<w:styles xmlns:mc="http://schemas.openxmlformats.org/markup-compatibility/2006" xmlns:r="http://schemas.openxmlformats.org/officeDocument/2006/relationships" xmlns:w="http://schemas.openxmlformats.org/wordprocessingml/2006/main" xmlns:w14="http://schemas.microsoft.com/office/word/2010/wordml" xmlns:w15="http://schemas.microsoft.com/office/word/2012/wordml" xmlns:w16se="http://schemas.microsoft.com/office/word/2015/wordml/symex" mc:Ignorable="w14 w15 w16se">
+<w:styles xmlns:mc="http://schemas.openxmlformats.org/markup-compatibility/2006" xmlns:r="http://schemas.openxmlformats.org/officeDocument/2006/relationships" xmlns:w="http://schemas.openxmlformats.org/wordprocessingml/2006/main" xmlns:w14="http://schemas.microsoft.com/office/word/2010/wordml" xmlns:w15="http://schemas.microsoft.com/office/word/2012/wordml" xmlns:w16cid="http://schemas.microsoft.com/office/word/2016/wordml/cid" xmlns:w16se="http://schemas.microsoft.com/office/word/2015/wordml/symex" mc:Ignorable="w14 w15 w16se w16cid">
   <w:docDefaults>
     <w:rPrDefault>
       <w:rPr>
@@ -10922,7 +11151,7 @@
       </w:pPr>
     </w:pPrDefault>
   </w:docDefaults>
-  <w:latentStyles w:defLockedState="0" w:defUIPriority="99" w:defSemiHidden="0" w:defUnhideWhenUsed="0" w:defQFormat="0" w:count="371">
+  <w:latentStyles w:defLockedState="0" w:defUIPriority="99" w:defSemiHidden="0" w:defUnhideWhenUsed="0" w:defQFormat="0" w:count="375">
     <w:lsdException w:name="Normal" w:uiPriority="0" w:qFormat="1"/>
     <w:lsdException w:name="heading 1" w:uiPriority="9" w:qFormat="1"/>
     <w:lsdException w:name="heading 2" w:semiHidden="1" w:uiPriority="9" w:unhideWhenUsed="1" w:qFormat="1"/>
@@ -11028,7 +11257,6 @@
     <w:lsdException w:name="HTML Sample" w:semiHidden="1" w:unhideWhenUsed="1"/>
     <w:lsdException w:name="HTML Typewriter" w:semiHidden="1" w:unhideWhenUsed="1"/>
     <w:lsdException w:name="HTML Variable" w:semiHidden="1" w:unhideWhenUsed="1"/>
-    <w:lsdException w:name="Normal Table" w:semiHidden="1" w:unhideWhenUsed="1"/>
     <w:lsdException w:name="annotation subject" w:semiHidden="1" w:unhideWhenUsed="1"/>
     <w:lsdException w:name="No List" w:semiHidden="1" w:unhideWhenUsed="1"/>
     <w:lsdException w:name="Outline List 1" w:semiHidden="1" w:unhideWhenUsed="1"/>
@@ -11072,10 +11300,8 @@
     <w:lsdException w:name="Table Elegant" w:semiHidden="1" w:unhideWhenUsed="1"/>
     <w:lsdException w:name="Table Professional" w:semiHidden="1" w:unhideWhenUsed="1"/>
     <w:lsdException w:name="Table Subtle 1" w:semiHidden="1" w:unhideWhenUsed="1"/>
-    <w:lsdException w:name="Table Subtle 2" w:semiHidden="1" w:unhideWhenUsed="1"/>
     <w:lsdException w:name="Table Web 1" w:semiHidden="1" w:unhideWhenUsed="1"/>
     <w:lsdException w:name="Table Web 2" w:semiHidden="1" w:unhideWhenUsed="1"/>
-    <w:lsdException w:name="Table Web 3" w:semiHidden="1" w:unhideWhenUsed="1"/>
     <w:lsdException w:name="Balloon Text" w:semiHidden="1" w:unhideWhenUsed="1"/>
     <w:lsdException w:name="Table Grid" w:uiPriority="39"/>
     <w:lsdException w:name="Table Theme" w:semiHidden="1" w:unhideWhenUsed="1"/>
@@ -11294,6 +11520,10 @@
     <w:lsdException w:name="List Table 5 Dark Accent 6" w:uiPriority="50"/>
     <w:lsdException w:name="List Table 6 Colorful Accent 6" w:uiPriority="51"/>
     <w:lsdException w:name="List Table 7 Colorful Accent 6" w:uiPriority="52"/>
+    <w:lsdException w:name="Mention" w:semiHidden="1" w:unhideWhenUsed="1"/>
+    <w:lsdException w:name="Smart Hyperlink" w:semiHidden="1" w:unhideWhenUsed="1"/>
+    <w:lsdException w:name="Hashtag" w:semiHidden="1" w:unhideWhenUsed="1"/>
+    <w:lsdException w:name="Unresolved Mention" w:semiHidden="1" w:unhideWhenUsed="1"/>
   </w:latentStyles>
   <w:style w:type="paragraph" w:default="1" w:styleId="a">
     <w:name w:val="Normal"/>

</xml_diff>

<commit_message>
BDC_Distribution의 byteSize를 int에서 unsigned long으로 변경.
</commit_message>
<xml_diff>
--- a/docs/UML-데이터스키마.docx
+++ b/docs/UML-데이터스키마.docx
@@ -1996,8 +1996,6 @@
             </w:r>
           </w:p>
         </w:tc>
-        <w:bookmarkStart w:id="0" w:name="_GoBack"/>
-        <w:bookmarkEnd w:id="0"/>
       </w:tr>
       <w:tr>
         <w:tc>
@@ -6896,18 +6894,19 @@
             <w:pPr>
               <w:jc w:val="both"/>
               <w:rPr>
-                <w:color w:val="000000" w:themeColor="text1"/>
-                <w:sz w:val="18"/>
-                <w:lang w:val="en-US" w:eastAsia="ko-KR"/>
-              </w:rPr>
-            </w:pPr>
-            <w:r>
-              <w:rPr>
-                <w:color w:val="000000" w:themeColor="text1"/>
-                <w:sz w:val="18"/>
-                <w:lang w:val="en-US" w:eastAsia="ko-KR"/>
-              </w:rPr>
-              <w:t>int</w:t>
+                <w:rFonts w:hint="eastAsia"/>
+                <w:color w:val="000000" w:themeColor="text1"/>
+                <w:sz w:val="18"/>
+                <w:lang w:val="en-US" w:eastAsia="ko-KR"/>
+              </w:rPr>
+            </w:pPr>
+            <w:r>
+              <w:rPr>
+                <w:color w:val="000000" w:themeColor="text1"/>
+                <w:sz w:val="18"/>
+                <w:lang w:val="en-US" w:eastAsia="ko-KR"/>
+              </w:rPr>
+              <w:t>unsigned long</w:t>
             </w:r>
           </w:p>
         </w:tc>
@@ -7232,6 +7231,8 @@
               </w:rPr>
               <w:t>I</w:t>
             </w:r>
+            <w:bookmarkStart w:id="0" w:name="_GoBack"/>
+            <w:bookmarkEnd w:id="0"/>
           </w:p>
         </w:tc>
       </w:tr>
@@ -11257,6 +11258,7 @@
     <w:lsdException w:name="HTML Sample" w:semiHidden="1" w:unhideWhenUsed="1"/>
     <w:lsdException w:name="HTML Typewriter" w:semiHidden="1" w:unhideWhenUsed="1"/>
     <w:lsdException w:name="HTML Variable" w:semiHidden="1" w:unhideWhenUsed="1"/>
+    <w:lsdException w:name="Normal Table" w:semiHidden="1" w:unhideWhenUsed="1"/>
     <w:lsdException w:name="annotation subject" w:semiHidden="1" w:unhideWhenUsed="1"/>
     <w:lsdException w:name="No List" w:semiHidden="1" w:unhideWhenUsed="1"/>
     <w:lsdException w:name="Outline List 1" w:semiHidden="1" w:unhideWhenUsed="1"/>
@@ -11300,8 +11302,10 @@
     <w:lsdException w:name="Table Elegant" w:semiHidden="1" w:unhideWhenUsed="1"/>
     <w:lsdException w:name="Table Professional" w:semiHidden="1" w:unhideWhenUsed="1"/>
     <w:lsdException w:name="Table Subtle 1" w:semiHidden="1" w:unhideWhenUsed="1"/>
+    <w:lsdException w:name="Table Subtle 2" w:semiHidden="1" w:unhideWhenUsed="1"/>
     <w:lsdException w:name="Table Web 1" w:semiHidden="1" w:unhideWhenUsed="1"/>
     <w:lsdException w:name="Table Web 2" w:semiHidden="1" w:unhideWhenUsed="1"/>
+    <w:lsdException w:name="Table Web 3" w:semiHidden="1" w:unhideWhenUsed="1"/>
     <w:lsdException w:name="Balloon Text" w:semiHidden="1" w:unhideWhenUsed="1"/>
     <w:lsdException w:name="Table Grid" w:uiPriority="39"/>
     <w:lsdException w:name="Table Theme" w:semiHidden="1" w:unhideWhenUsed="1"/>

</xml_diff>

<commit_message>
bdc:serviceDescrition의 데이터형을 URI로 변경함.
</commit_message>
<xml_diff>
--- a/docs/UML-데이터스키마.docx
+++ b/docs/UML-데이터스키마.docx
@@ -6392,7 +6392,6 @@
             <w:pPr>
               <w:jc w:val="both"/>
               <w:rPr>
-                <w:rFonts w:hint="eastAsia"/>
                 <w:sz w:val="18"/>
                 <w:lang w:val="en-US" w:eastAsia="ko-KR"/>
               </w:rPr>
@@ -6422,7 +6421,6 @@
             <w:pPr>
               <w:jc w:val="both"/>
               <w:rPr>
-                <w:rFonts w:hint="eastAsia"/>
                 <w:color w:val="000000" w:themeColor="text1"/>
                 <w:sz w:val="18"/>
                 <w:lang w:val="en-US" w:eastAsia="ko-KR"/>
@@ -6496,7 +6494,6 @@
             <w:pPr>
               <w:jc w:val="center"/>
               <w:rPr>
-                <w:rFonts w:hint="eastAsia"/>
                 <w:color w:val="000000" w:themeColor="text1"/>
                 <w:sz w:val="18"/>
                 <w:lang w:val="en-US" w:eastAsia="ko-KR"/>
@@ -6520,7 +6517,6 @@
             <w:pPr>
               <w:jc w:val="center"/>
               <w:rPr>
-                <w:rFonts w:hint="eastAsia"/>
                 <w:color w:val="000000" w:themeColor="text1"/>
                 <w:sz w:val="18"/>
                 <w:lang w:val="en-US" w:eastAsia="ko-KR"/>
@@ -6544,7 +6540,6 @@
             <w:pPr>
               <w:jc w:val="both"/>
               <w:rPr>
-                <w:rFonts w:hint="eastAsia"/>
                 <w:color w:val="000000" w:themeColor="text1"/>
                 <w:sz w:val="18"/>
                 <w:lang w:val="en-US" w:eastAsia="ko-KR"/>
@@ -7646,25 +7641,10 @@
     </w:tbl>
     <w:p>
       <w:pPr>
-        <w:keepLines/>
-        <w:tabs>
-          <w:tab w:val="left" w:pos="794"/>
-          <w:tab w:val="left" w:pos="1191"/>
-          <w:tab w:val="left" w:pos="1588"/>
-          <w:tab w:val="left" w:pos="1985"/>
-        </w:tabs>
-        <w:overflowPunct w:val="0"/>
-        <w:autoSpaceDE w:val="0"/>
-        <w:autoSpaceDN w:val="0"/>
-        <w:adjustRightInd w:val="0"/>
-        <w:spacing w:before="240" w:after="120"/>
-        <w:jc w:val="center"/>
-        <w:textAlignment w:val="baseline"/>
+        <w:jc w:val="both"/>
         <w:rPr>
-          <w:rFonts w:eastAsia="바탕"/>
-          <w:b/>
-          <w:szCs w:val="20"/>
-          <w:lang w:eastAsia="ko-KR"/>
+          <w:rFonts w:eastAsia="맑은 고딕"/>
+          <w:lang w:val="en-US" w:eastAsia="ko-KR"/>
         </w:rPr>
       </w:pPr>
     </w:p>
@@ -8347,6 +8327,15 @@
     </w:tbl>
     <w:p>
       <w:pPr>
+        <w:jc w:val="both"/>
+        <w:rPr>
+          <w:rFonts w:eastAsia="맑은 고딕"/>
+          <w:lang w:val="en-US" w:eastAsia="ko-KR"/>
+        </w:rPr>
+      </w:pPr>
+    </w:p>
+    <w:p>
+      <w:pPr>
         <w:keepLines/>
         <w:tabs>
           <w:tab w:val="left" w:pos="794"/>
@@ -8539,15 +8528,7 @@
                 <w:sz w:val="18"/>
                 <w:lang w:val="en-US" w:eastAsia="ko-KR"/>
               </w:rPr>
-              <w:t xml:space="preserve"> as a service. </w:t>
-            </w:r>
-            <w:r>
-              <w:rPr>
-                <w:color w:val="000000" w:themeColor="text1"/>
-                <w:sz w:val="18"/>
-                <w:lang w:val="en-US" w:eastAsia="ko-KR"/>
-              </w:rPr>
-              <w:t xml:space="preserve">The class is an inherited class of </w:t>
+              <w:t xml:space="preserve"> as a service. The class is an inherited class of </w:t>
             </w:r>
             <w:proofErr w:type="spellStart"/>
             <w:r>
@@ -8844,20 +8825,11 @@
             </w:pPr>
             <w:r>
               <w:rPr>
-                <w:rFonts w:hint="eastAsia"/>
-                <w:color w:val="000000" w:themeColor="text1"/>
-                <w:sz w:val="18"/>
-                <w:lang w:val="en-US" w:eastAsia="ko-KR"/>
-              </w:rPr>
-              <w:t>f</w:t>
-            </w:r>
-            <w:r>
-              <w:rPr>
-                <w:color w:val="000000" w:themeColor="text1"/>
-                <w:sz w:val="18"/>
-                <w:lang w:val="en-US" w:eastAsia="ko-KR"/>
-              </w:rPr>
-              <w:t>ree text</w:t>
+                <w:color w:val="000000" w:themeColor="text1"/>
+                <w:sz w:val="18"/>
+                <w:lang w:val="en-US" w:eastAsia="ko-KR"/>
+              </w:rPr>
+              <w:t>URI</w:t>
             </w:r>
           </w:p>
         </w:tc>
@@ -8886,6 +8858,8 @@
           <w:lang w:eastAsia="ko-KR"/>
         </w:rPr>
       </w:pPr>
+      <w:bookmarkStart w:id="0" w:name="_GoBack"/>
+      <w:bookmarkEnd w:id="0"/>
     </w:p>
     <w:p>
       <w:pPr>
@@ -12313,8 +12287,6 @@
         </w:rPr>
         <w:t xml:space="preserve"> </w:t>
       </w:r>
-      <w:bookmarkStart w:id="0" w:name="_GoBack"/>
-      <w:bookmarkEnd w:id="0"/>
     </w:p>
     <w:tbl>
       <w:tblPr>

</xml_diff>